<commit_message>
Ach, gen, jdbc, sql, html, lambda
</commit_message>
<xml_diff>
--- a/Arkhitektura.docx
+++ b/Arkhitektura.docx
@@ -1161,25 +1161,39 @@
           <w:sz w:val="28"/>
           <w:szCs w:val="28"/>
         </w:rPr>
-        <w:t xml:space="preserve">В двухуровневой архитектуре клиент-сервер приходится распределять три </w:t>
-      </w:r>
-      <w:proofErr w:type="spellStart"/>
-      <w:r>
-        <w:rPr>
-          <w:rFonts w:ascii="Times New Roman" w:hAnsi="Times New Roman" w:cs="Times New Roman"/>
-          <w:sz w:val="28"/>
-          <w:szCs w:val="28"/>
-        </w:rPr>
-        <w:t>основые</w:t>
-      </w:r>
-      <w:proofErr w:type="spellEnd"/>
-      <w:r>
-        <w:rPr>
-          <w:rFonts w:ascii="Times New Roman" w:hAnsi="Times New Roman" w:cs="Times New Roman"/>
-          <w:sz w:val="28"/>
-          <w:szCs w:val="28"/>
-        </w:rPr>
-        <w:t xml:space="preserve"> части приложения (хранение данных, обработка данных, интерфейс пользователя) по двум физическим модулям. Обычно хранения данных располагается на сервере, </w:t>
+        <w:t>В двухуровневой архитектуре клиент-сервер приходится распределять три основ</w:t>
+      </w:r>
+      <w:r>
+        <w:rPr>
+          <w:rFonts w:ascii="Times New Roman" w:hAnsi="Times New Roman" w:cs="Times New Roman"/>
+          <w:sz w:val="28"/>
+          <w:szCs w:val="28"/>
+        </w:rPr>
+        <w:t>н</w:t>
+      </w:r>
+      <w:r>
+        <w:rPr>
+          <w:rFonts w:ascii="Times New Roman" w:hAnsi="Times New Roman" w:cs="Times New Roman"/>
+          <w:sz w:val="28"/>
+          <w:szCs w:val="28"/>
+        </w:rPr>
+        <w:t>ые части приложения (хранение данных, обработка данных, интерфейс пользователя) по двум физическим модулям. Обычно хранени</w:t>
+      </w:r>
+      <w:r>
+        <w:rPr>
+          <w:rFonts w:ascii="Times New Roman" w:hAnsi="Times New Roman" w:cs="Times New Roman"/>
+          <w:sz w:val="28"/>
+          <w:szCs w:val="28"/>
+        </w:rPr>
+        <w:t>е</w:t>
+      </w:r>
+      <w:r>
+        <w:rPr>
+          <w:rFonts w:ascii="Times New Roman" w:hAnsi="Times New Roman" w:cs="Times New Roman"/>
+          <w:sz w:val="28"/>
+          <w:szCs w:val="28"/>
+        </w:rPr>
+        <w:t xml:space="preserve"> данных располагается на сервере, </w:t>
       </w:r>
       <w:proofErr w:type="spellStart"/>
       <w:r>
@@ -1386,15 +1400,7 @@
           <w:sz w:val="28"/>
           <w:szCs w:val="28"/>
         </w:rPr>
-        <w:t xml:space="preserve"> </w:t>
-      </w:r>
-      <w:r>
-        <w:rPr>
-          <w:rFonts w:ascii="Times New Roman" w:hAnsi="Times New Roman" w:cs="Times New Roman"/>
-          <w:sz w:val="28"/>
-          <w:szCs w:val="28"/>
-        </w:rPr>
-        <w:t>(производительность одного конкретного запроса)</w:t>
+        <w:t xml:space="preserve"> (производительность одного конкретного запроса)</w:t>
       </w:r>
       <w:r>
         <w:rPr>
@@ -1428,6 +1434,58 @@
         </w:rPr>
         <w:t>.</w:t>
       </w:r>
+    </w:p>
+    <w:p>
+      <w:pPr>
+        <w:rPr>
+          <w:rFonts w:ascii="Times New Roman" w:hAnsi="Times New Roman" w:cs="Times New Roman"/>
+          <w:sz w:val="28"/>
+          <w:szCs w:val="28"/>
+        </w:rPr>
+      </w:pPr>
+      <w:r>
+        <w:rPr>
+          <w:rFonts w:ascii="Times New Roman" w:hAnsi="Times New Roman" w:cs="Times New Roman"/>
+          <w:sz w:val="28"/>
+          <w:szCs w:val="28"/>
+        </w:rPr>
+        <w:t>В 2х-уровневой архитектуре клиент может не закрыть соединение, при этом лимит соединений может быть превышен.</w:t>
+      </w:r>
+      <w:r>
+        <w:rPr>
+          <w:rFonts w:ascii="Times New Roman" w:hAnsi="Times New Roman" w:cs="Times New Roman"/>
+          <w:sz w:val="28"/>
+          <w:szCs w:val="28"/>
+        </w:rPr>
+        <w:t xml:space="preserve"> В 3х-звенной используется пул соединений. Соединения берутся из </w:t>
+      </w:r>
+      <w:proofErr w:type="gramStart"/>
+      <w:r>
+        <w:rPr>
+          <w:rFonts w:ascii="Times New Roman" w:hAnsi="Times New Roman" w:cs="Times New Roman"/>
+          <w:sz w:val="28"/>
+          <w:szCs w:val="28"/>
+        </w:rPr>
+        <w:t>пула</w:t>
+      </w:r>
+      <w:proofErr w:type="gramEnd"/>
+      <w:r>
+        <w:rPr>
+          <w:rFonts w:ascii="Times New Roman" w:hAnsi="Times New Roman" w:cs="Times New Roman"/>
+          <w:sz w:val="28"/>
+          <w:szCs w:val="28"/>
+        </w:rPr>
+        <w:t xml:space="preserve"> когда необходимо, и после использования возвращаются обратно в пул.</w:t>
+      </w:r>
+    </w:p>
+    <w:p>
+      <w:pPr>
+        <w:rPr>
+          <w:rFonts w:ascii="Times New Roman" w:hAnsi="Times New Roman" w:cs="Times New Roman"/>
+          <w:sz w:val="28"/>
+          <w:szCs w:val="28"/>
+        </w:rPr>
+      </w:pPr>
     </w:p>
     <w:p>
       <w:pPr>
@@ -1480,7 +1538,72 @@
           <w:sz w:val="28"/>
           <w:szCs w:val="28"/>
         </w:rPr>
+        <w:t xml:space="preserve"> (БД)</w:t>
+      </w:r>
+      <w:r>
+        <w:rPr>
+          <w:rFonts w:ascii="Times New Roman" w:hAnsi="Times New Roman" w:cs="Times New Roman"/>
+          <w:sz w:val="28"/>
+          <w:szCs w:val="28"/>
+        </w:rPr>
         <w:t>.</w:t>
+      </w:r>
+      <w:r>
+        <w:rPr>
+          <w:rFonts w:ascii="Times New Roman" w:hAnsi="Times New Roman" w:cs="Times New Roman"/>
+          <w:sz w:val="28"/>
+          <w:szCs w:val="28"/>
+        </w:rPr>
+        <w:t xml:space="preserve"> </w:t>
+      </w:r>
+    </w:p>
+    <w:p>
+      <w:pPr>
+        <w:rPr>
+          <w:rFonts w:ascii="Times New Roman" w:hAnsi="Times New Roman" w:cs="Times New Roman"/>
+          <w:sz w:val="28"/>
+          <w:szCs w:val="28"/>
+        </w:rPr>
+      </w:pPr>
+      <w:r>
+        <w:rPr>
+          <w:rFonts w:ascii="Times New Roman" w:hAnsi="Times New Roman" w:cs="Times New Roman"/>
+          <w:sz w:val="28"/>
+          <w:szCs w:val="28"/>
+        </w:rPr>
+        <w:t xml:space="preserve">В </w:t>
+      </w:r>
+      <w:r>
+        <w:rPr>
+          <w:rFonts w:ascii="Times New Roman" w:hAnsi="Times New Roman" w:cs="Times New Roman"/>
+          <w:sz w:val="28"/>
+          <w:szCs w:val="28"/>
+        </w:rPr>
+        <w:t>2</w:t>
+      </w:r>
+      <w:r>
+        <w:rPr>
+          <w:rFonts w:ascii="Times New Roman" w:hAnsi="Times New Roman" w:cs="Times New Roman"/>
+          <w:sz w:val="28"/>
+          <w:szCs w:val="28"/>
+        </w:rPr>
+        <w:t>х</w:t>
+      </w:r>
+      <w:r>
+        <w:rPr>
+          <w:rFonts w:ascii="Times New Roman" w:hAnsi="Times New Roman" w:cs="Times New Roman"/>
+          <w:sz w:val="28"/>
+          <w:szCs w:val="28"/>
+        </w:rPr>
+        <w:t>-</w:t>
+      </w:r>
+      <w:r>
+        <w:rPr>
+          <w:rFonts w:ascii="Times New Roman" w:hAnsi="Times New Roman" w:cs="Times New Roman"/>
+          <w:sz w:val="28"/>
+          <w:szCs w:val="28"/>
+        </w:rPr>
+        <w:t>уровневой клиент получает с сервера все данные (Возможно даже те, что ему не принадлежат).</w:t>
       </w:r>
     </w:p>
     <w:p>
@@ -1501,6 +1624,105 @@
           <w:sz w:val="28"/>
           <w:szCs w:val="28"/>
         </w:rPr>
+        <w:t>Надежность</w:t>
+      </w:r>
+    </w:p>
+    <w:p>
+      <w:pPr>
+        <w:rPr>
+          <w:rFonts w:ascii="Times New Roman" w:hAnsi="Times New Roman" w:cs="Times New Roman"/>
+          <w:sz w:val="28"/>
+          <w:szCs w:val="28"/>
+        </w:rPr>
+      </w:pPr>
+      <w:r>
+        <w:rPr>
+          <w:rFonts w:ascii="Times New Roman" w:hAnsi="Times New Roman" w:cs="Times New Roman"/>
+          <w:sz w:val="28"/>
+          <w:szCs w:val="28"/>
+        </w:rPr>
+        <w:t xml:space="preserve">В 2х-уровневой данные передаются в </w:t>
+      </w:r>
+      <w:proofErr w:type="spellStart"/>
+      <w:r>
+        <w:rPr>
+          <w:rFonts w:ascii="Times New Roman" w:hAnsi="Times New Roman" w:cs="Times New Roman"/>
+          <w:sz w:val="28"/>
+          <w:szCs w:val="28"/>
+        </w:rPr>
+        <w:t>бд</w:t>
+      </w:r>
+      <w:proofErr w:type="spellEnd"/>
+      <w:r>
+        <w:rPr>
+          <w:rFonts w:ascii="Times New Roman" w:hAnsi="Times New Roman" w:cs="Times New Roman"/>
+          <w:sz w:val="28"/>
+          <w:szCs w:val="28"/>
+        </w:rPr>
+        <w:t xml:space="preserve"> с клиента. Не обновленный клиент может послать некорректны</w:t>
+      </w:r>
+      <w:r>
+        <w:rPr>
+          <w:rFonts w:ascii="Times New Roman" w:hAnsi="Times New Roman" w:cs="Times New Roman"/>
+          <w:sz w:val="28"/>
+          <w:szCs w:val="28"/>
+        </w:rPr>
+        <w:t>й набор данных, который может сломать БД.</w:t>
+      </w:r>
+    </w:p>
+    <w:p>
+      <w:pPr>
+        <w:rPr>
+          <w:rFonts w:ascii="Times New Roman" w:hAnsi="Times New Roman" w:cs="Times New Roman"/>
+          <w:sz w:val="28"/>
+          <w:szCs w:val="28"/>
+        </w:rPr>
+      </w:pPr>
+      <w:r>
+        <w:rPr>
+          <w:rFonts w:ascii="Times New Roman" w:hAnsi="Times New Roman" w:cs="Times New Roman"/>
+          <w:sz w:val="28"/>
+          <w:szCs w:val="28"/>
+        </w:rPr>
+        <w:t xml:space="preserve">В 3х-уровневой данные предварительно </w:t>
+      </w:r>
+      <w:proofErr w:type="spellStart"/>
+      <w:r>
+        <w:rPr>
+          <w:rFonts w:ascii="Times New Roman" w:hAnsi="Times New Roman" w:cs="Times New Roman"/>
+          <w:sz w:val="28"/>
+          <w:szCs w:val="28"/>
+        </w:rPr>
+        <w:t>валидируются</w:t>
+      </w:r>
+      <w:proofErr w:type="spellEnd"/>
+      <w:r>
+        <w:rPr>
+          <w:rFonts w:ascii="Times New Roman" w:hAnsi="Times New Roman" w:cs="Times New Roman"/>
+          <w:sz w:val="28"/>
+          <w:szCs w:val="28"/>
+        </w:rPr>
+        <w:t xml:space="preserve"> на сервере.</w:t>
+      </w:r>
+    </w:p>
+    <w:p>
+      <w:pPr>
+        <w:rPr>
+          <w:rFonts w:ascii="Times New Roman" w:hAnsi="Times New Roman" w:cs="Times New Roman"/>
+          <w:b/>
+          <w:bCs/>
+          <w:sz w:val="28"/>
+          <w:szCs w:val="28"/>
+        </w:rPr>
+      </w:pPr>
+      <w:r>
+        <w:rPr>
+          <w:rFonts w:ascii="Times New Roman" w:hAnsi="Times New Roman" w:cs="Times New Roman"/>
+          <w:b/>
+          <w:bCs/>
+          <w:sz w:val="28"/>
+          <w:szCs w:val="28"/>
+        </w:rPr>
         <w:t>Масштабируемость</w:t>
       </w:r>
     </w:p>
@@ -1528,24 +1750,368 @@
         </w:rPr>
         <w:t xml:space="preserve"> </w:t>
       </w:r>
+      <w:r>
+        <w:rPr>
+          <w:rFonts w:ascii="Times New Roman" w:hAnsi="Times New Roman" w:cs="Times New Roman"/>
+          <w:sz w:val="28"/>
+          <w:szCs w:val="28"/>
+        </w:rPr>
+        <w:t>Количество серверов на каждом слое можно увеличивать более гибким образом.</w:t>
+      </w:r>
+    </w:p>
+    <w:p>
+      <w:pPr>
+        <w:rPr>
+          <w:rFonts w:ascii="Times New Roman" w:hAnsi="Times New Roman" w:cs="Times New Roman"/>
+          <w:sz w:val="28"/>
+          <w:szCs w:val="28"/>
+        </w:rPr>
+      </w:pPr>
+    </w:p>
+    <w:p>
+      <w:pPr>
+        <w:rPr>
+          <w:rFonts w:ascii="Times New Roman" w:hAnsi="Times New Roman" w:cs="Times New Roman"/>
+          <w:sz w:val="32"/>
+          <w:szCs w:val="32"/>
+        </w:rPr>
+      </w:pPr>
+      <w:r>
+        <w:rPr>
+          <w:rFonts w:ascii="Times New Roman" w:hAnsi="Times New Roman" w:cs="Times New Roman"/>
+          <w:sz w:val="32"/>
+          <w:szCs w:val="32"/>
+        </w:rPr>
+        <w:t>БЕЗОПАСНОСТЬ</w:t>
+      </w:r>
+    </w:p>
+    <w:p>
+      <w:pPr>
+        <w:rPr>
+          <w:rFonts w:ascii="Times New Roman" w:hAnsi="Times New Roman" w:cs="Times New Roman"/>
+          <w:sz w:val="32"/>
+          <w:szCs w:val="32"/>
+        </w:rPr>
+      </w:pPr>
+      <w:r>
+        <w:rPr>
+          <w:rFonts w:ascii="Times New Roman" w:hAnsi="Times New Roman" w:cs="Times New Roman"/>
+          <w:sz w:val="32"/>
+          <w:szCs w:val="32"/>
+        </w:rPr>
+        <w:t>2</w:t>
+      </w:r>
       <w:proofErr w:type="gramStart"/>
       <w:r>
         <w:rPr>
           <w:rFonts w:ascii="Times New Roman" w:hAnsi="Times New Roman" w:cs="Times New Roman"/>
-          <w:sz w:val="28"/>
-          <w:szCs w:val="28"/>
-        </w:rPr>
-        <w:t>Количество</w:t>
+          <w:sz w:val="32"/>
+          <w:szCs w:val="32"/>
+        </w:rPr>
+        <w:t>хур(</w:t>
       </w:r>
       <w:proofErr w:type="gramEnd"/>
       <w:r>
         <w:rPr>
           <w:rFonts w:ascii="Times New Roman" w:hAnsi="Times New Roman" w:cs="Times New Roman"/>
-          <w:sz w:val="28"/>
-          <w:szCs w:val="28"/>
-        </w:rPr>
-        <w:t xml:space="preserve"> серверов на каждом слое можно увеличивать более гибким образом.</w:t>
-      </w:r>
+          <w:sz w:val="32"/>
+          <w:szCs w:val="32"/>
+        </w:rPr>
+        <w:t>толстый</w:t>
+      </w:r>
+      <w:r>
+        <w:rPr>
+          <w:rFonts w:ascii="Times New Roman" w:hAnsi="Times New Roman" w:cs="Times New Roman"/>
+          <w:sz w:val="32"/>
+          <w:szCs w:val="32"/>
+        </w:rPr>
+        <w:t xml:space="preserve"> </w:t>
+      </w:r>
+      <w:r>
+        <w:rPr>
+          <w:rFonts w:ascii="Times New Roman" w:hAnsi="Times New Roman" w:cs="Times New Roman"/>
+          <w:sz w:val="32"/>
+          <w:szCs w:val="32"/>
+        </w:rPr>
+        <w:t xml:space="preserve">клиент) — недостаточно гибкая настройка доступа, чем в 3хур(тонкий клиент). В 3хур </w:t>
+      </w:r>
+      <w:r>
+        <w:rPr>
+          <w:rFonts w:ascii="Times New Roman" w:hAnsi="Times New Roman" w:cs="Times New Roman"/>
+          <w:color w:val="111111"/>
+          <w:sz w:val="32"/>
+          <w:szCs w:val="32"/>
+          <w:shd w:val="clear" w:color="auto" w:fill="FFFFFF"/>
+        </w:rPr>
+        <w:t>простой пользователь не видит лишнего. Он не знает ваше ключевое слово, паспортные данные и количество денег на счете.</w:t>
+      </w:r>
+      <w:r>
+        <w:rPr>
+          <w:rFonts w:ascii="Times New Roman" w:hAnsi="Times New Roman" w:cs="Times New Roman"/>
+          <w:color w:val="111111"/>
+          <w:sz w:val="32"/>
+          <w:szCs w:val="32"/>
+          <w:shd w:val="clear" w:color="auto" w:fill="FFFFFF"/>
+        </w:rPr>
+        <w:t xml:space="preserve"> (В 3хур нет прямого доступа к </w:t>
+      </w:r>
+      <w:proofErr w:type="spellStart"/>
+      <w:r>
+        <w:rPr>
+          <w:rFonts w:ascii="Times New Roman" w:hAnsi="Times New Roman" w:cs="Times New Roman"/>
+          <w:color w:val="111111"/>
+          <w:sz w:val="32"/>
+          <w:szCs w:val="32"/>
+          <w:shd w:val="clear" w:color="auto" w:fill="FFFFFF"/>
+        </w:rPr>
+        <w:t>бд</w:t>
+      </w:r>
+      <w:proofErr w:type="spellEnd"/>
+      <w:r>
+        <w:rPr>
+          <w:rFonts w:ascii="Times New Roman" w:hAnsi="Times New Roman" w:cs="Times New Roman"/>
+          <w:color w:val="111111"/>
+          <w:sz w:val="32"/>
+          <w:szCs w:val="32"/>
+          <w:shd w:val="clear" w:color="auto" w:fill="FFFFFF"/>
+        </w:rPr>
+        <w:t xml:space="preserve">, т.е. у нас не будет несанкционированного доступа к </w:t>
+      </w:r>
+      <w:proofErr w:type="spellStart"/>
+      <w:r>
+        <w:rPr>
+          <w:rFonts w:ascii="Times New Roman" w:hAnsi="Times New Roman" w:cs="Times New Roman"/>
+          <w:color w:val="111111"/>
+          <w:sz w:val="32"/>
+          <w:szCs w:val="32"/>
+          <w:shd w:val="clear" w:color="auto" w:fill="FFFFFF"/>
+        </w:rPr>
+        <w:t>бд</w:t>
+      </w:r>
+      <w:proofErr w:type="spellEnd"/>
+      <w:r>
+        <w:rPr>
+          <w:rFonts w:ascii="Times New Roman" w:hAnsi="Times New Roman" w:cs="Times New Roman"/>
+          <w:color w:val="111111"/>
+          <w:sz w:val="32"/>
+          <w:szCs w:val="32"/>
+          <w:shd w:val="clear" w:color="auto" w:fill="FFFFFF"/>
+        </w:rPr>
+        <w:t>)</w:t>
+      </w:r>
+    </w:p>
+    <w:p>
+      <w:pPr>
+        <w:rPr>
+          <w:rFonts w:ascii="Times New Roman" w:hAnsi="Times New Roman" w:cs="Times New Roman"/>
+          <w:sz w:val="32"/>
+          <w:szCs w:val="32"/>
+        </w:rPr>
+      </w:pPr>
+      <w:r>
+        <w:rPr>
+          <w:rFonts w:ascii="Times New Roman" w:hAnsi="Times New Roman" w:cs="Times New Roman"/>
+          <w:sz w:val="32"/>
+          <w:szCs w:val="32"/>
+        </w:rPr>
+        <w:t>НАДЁЖНОСТЬ</w:t>
+      </w:r>
+    </w:p>
+    <w:p>
+      <w:pPr>
+        <w:rPr>
+          <w:rFonts w:ascii="Times New Roman" w:hAnsi="Times New Roman" w:cs="Times New Roman"/>
+          <w:sz w:val="32"/>
+          <w:szCs w:val="32"/>
+        </w:rPr>
+      </w:pPr>
+      <w:r>
+        <w:rPr>
+          <w:rFonts w:ascii="Times New Roman" w:hAnsi="Times New Roman" w:cs="Times New Roman"/>
+          <w:sz w:val="32"/>
+          <w:szCs w:val="32"/>
+        </w:rPr>
+        <w:lastRenderedPageBreak/>
+        <w:t xml:space="preserve">2хур передаёт данные в </w:t>
+      </w:r>
+      <w:proofErr w:type="spellStart"/>
+      <w:r>
+        <w:rPr>
+          <w:rFonts w:ascii="Times New Roman" w:hAnsi="Times New Roman" w:cs="Times New Roman"/>
+          <w:sz w:val="32"/>
+          <w:szCs w:val="32"/>
+        </w:rPr>
+        <w:t>бд</w:t>
+      </w:r>
+      <w:proofErr w:type="spellEnd"/>
+      <w:r>
+        <w:rPr>
+          <w:rFonts w:ascii="Times New Roman" w:hAnsi="Times New Roman" w:cs="Times New Roman"/>
+          <w:sz w:val="32"/>
+          <w:szCs w:val="32"/>
+        </w:rPr>
+        <w:t xml:space="preserve"> из клиента, т.е. при добавлении или удалении некоторых атрибутов в </w:t>
+      </w:r>
+      <w:proofErr w:type="spellStart"/>
+      <w:r>
+        <w:rPr>
+          <w:rFonts w:ascii="Times New Roman" w:hAnsi="Times New Roman" w:cs="Times New Roman"/>
+          <w:sz w:val="32"/>
+          <w:szCs w:val="32"/>
+        </w:rPr>
+        <w:t>бд</w:t>
+      </w:r>
+      <w:proofErr w:type="spellEnd"/>
+      <w:r>
+        <w:rPr>
+          <w:rFonts w:ascii="Times New Roman" w:hAnsi="Times New Roman" w:cs="Times New Roman"/>
+          <w:sz w:val="32"/>
+          <w:szCs w:val="32"/>
+        </w:rPr>
+        <w:t xml:space="preserve">, не обновлённый клиент может послать некорректный набор данных, который сломает нашу </w:t>
+      </w:r>
+      <w:proofErr w:type="spellStart"/>
+      <w:r>
+        <w:rPr>
+          <w:rFonts w:ascii="Times New Roman" w:hAnsi="Times New Roman" w:cs="Times New Roman"/>
+          <w:sz w:val="32"/>
+          <w:szCs w:val="32"/>
+        </w:rPr>
+        <w:t>бд</w:t>
+      </w:r>
+      <w:proofErr w:type="spellEnd"/>
+      <w:r>
+        <w:rPr>
+          <w:rFonts w:ascii="Times New Roman" w:hAnsi="Times New Roman" w:cs="Times New Roman"/>
+          <w:sz w:val="32"/>
+          <w:szCs w:val="32"/>
+        </w:rPr>
+        <w:br/>
+        <w:t>3хур такая проблема решается валидацией набора этих данный на уровне сервера приложения</w:t>
+      </w:r>
+    </w:p>
+    <w:p>
+      <w:pPr>
+        <w:rPr>
+          <w:rFonts w:ascii="Times New Roman" w:hAnsi="Times New Roman" w:cs="Times New Roman"/>
+          <w:sz w:val="32"/>
+          <w:szCs w:val="32"/>
+        </w:rPr>
+      </w:pPr>
+      <w:r>
+        <w:rPr>
+          <w:rFonts w:ascii="Times New Roman" w:hAnsi="Times New Roman" w:cs="Times New Roman"/>
+          <w:sz w:val="32"/>
+          <w:szCs w:val="32"/>
+        </w:rPr>
+        <w:t>ПРОИЗВОДИТЕЛЬНОСТЬ</w:t>
+      </w:r>
+    </w:p>
+    <w:p>
+      <w:pPr>
+        <w:rPr>
+          <w:rFonts w:ascii="Times New Roman" w:hAnsi="Times New Roman" w:cs="Times New Roman"/>
+          <w:sz w:val="32"/>
+          <w:szCs w:val="32"/>
+          <w:lang w:val="be-BY"/>
+        </w:rPr>
+      </w:pPr>
+      <w:r>
+        <w:rPr>
+          <w:rFonts w:ascii="Times New Roman" w:hAnsi="Times New Roman" w:cs="Times New Roman"/>
+          <w:sz w:val="32"/>
+          <w:szCs w:val="32"/>
+        </w:rPr>
+        <w:t xml:space="preserve">3хур использует пул соединений (набор соединений с </w:t>
+      </w:r>
+      <w:proofErr w:type="spellStart"/>
+      <w:r>
+        <w:rPr>
+          <w:rFonts w:ascii="Times New Roman" w:hAnsi="Times New Roman" w:cs="Times New Roman"/>
+          <w:sz w:val="32"/>
+          <w:szCs w:val="32"/>
+        </w:rPr>
+        <w:t>бд</w:t>
+      </w:r>
+      <w:proofErr w:type="spellEnd"/>
+      <w:r>
+        <w:rPr>
+          <w:rFonts w:ascii="Times New Roman" w:hAnsi="Times New Roman" w:cs="Times New Roman"/>
+          <w:sz w:val="32"/>
+          <w:szCs w:val="32"/>
+        </w:rPr>
+        <w:t xml:space="preserve">), соединение из которого берётся при запросе, выполняется и возвращается обратно в </w:t>
+      </w:r>
+      <w:proofErr w:type="gramStart"/>
+      <w:r>
+        <w:rPr>
+          <w:rFonts w:ascii="Times New Roman" w:hAnsi="Times New Roman" w:cs="Times New Roman"/>
+          <w:sz w:val="32"/>
+          <w:szCs w:val="32"/>
+        </w:rPr>
+        <w:t>пул, в то время, как</w:t>
+      </w:r>
+      <w:proofErr w:type="gramEnd"/>
+      <w:r>
+        <w:rPr>
+          <w:rFonts w:ascii="Times New Roman" w:hAnsi="Times New Roman" w:cs="Times New Roman"/>
+          <w:sz w:val="32"/>
+          <w:szCs w:val="32"/>
+        </w:rPr>
+        <w:t xml:space="preserve"> 2хур может не закрыть соединение</w:t>
+      </w:r>
+      <w:r>
+        <w:rPr>
+          <w:rFonts w:ascii="Times New Roman" w:hAnsi="Times New Roman" w:cs="Times New Roman"/>
+          <w:sz w:val="32"/>
+          <w:szCs w:val="32"/>
+          <w:lang w:val="be-BY"/>
+        </w:rPr>
+        <w:t xml:space="preserve"> (</w:t>
+      </w:r>
+      <w:r>
+        <w:rPr>
+          <w:rFonts w:ascii="Times New Roman" w:hAnsi="Times New Roman" w:cs="Times New Roman"/>
+          <w:sz w:val="32"/>
+          <w:szCs w:val="32"/>
+          <w:lang w:val="en-US"/>
+        </w:rPr>
+        <w:t>MySQL</w:t>
+      </w:r>
+      <w:r>
+        <w:rPr>
+          <w:rFonts w:ascii="Times New Roman" w:hAnsi="Times New Roman" w:cs="Times New Roman"/>
+          <w:sz w:val="32"/>
+          <w:szCs w:val="32"/>
+        </w:rPr>
+        <w:t>–</w:t>
+      </w:r>
+      <w:r>
+        <w:rPr>
+          <w:rFonts w:ascii="Times New Roman" w:hAnsi="Times New Roman" w:cs="Times New Roman"/>
+          <w:sz w:val="32"/>
+          <w:szCs w:val="32"/>
+        </w:rPr>
+        <w:t xml:space="preserve"> </w:t>
+      </w:r>
+      <w:r>
+        <w:rPr>
+          <w:rFonts w:ascii="Times New Roman" w:hAnsi="Times New Roman" w:cs="Times New Roman"/>
+          <w:sz w:val="32"/>
+          <w:szCs w:val="32"/>
+          <w:lang w:val="be-BY"/>
+        </w:rPr>
+        <w:t>по умолчанию 100 соед)</w:t>
+      </w:r>
+    </w:p>
+    <w:p>
+      <w:pPr>
+        <w:rPr>
+          <w:rFonts w:ascii="Times New Roman" w:hAnsi="Times New Roman" w:cs="Times New Roman"/>
+          <w:sz w:val="28"/>
+          <w:szCs w:val="28"/>
+        </w:rPr>
+      </w:pPr>
     </w:p>
     <w:p>
       <w:pPr>
@@ -2372,7 +2938,7 @@
           <w:rFonts w:ascii="Times New Roman" w:eastAsia="Times New Roman" w:hAnsi="Times New Roman" w:cs="Times New Roman"/>
           <w:sz w:val="28"/>
           <w:szCs w:val="28"/>
-          <w:lang w:eastAsia="ru-RU"/>
+          <w:lang w:val="en-US" w:eastAsia="ru-RU"/>
         </w:rPr>
         <w:t>(</w:t>
       </w:r>
@@ -2383,53 +2949,16 @@
           <w:iCs/>
           <w:sz w:val="28"/>
           <w:szCs w:val="28"/>
-          <w:lang w:eastAsia="ru-RU"/>
-        </w:rPr>
-        <w:t xml:space="preserve">MOM — </w:t>
-      </w:r>
-      <w:proofErr w:type="spellStart"/>
-      <w:r>
-        <w:rPr>
-          <w:rFonts w:ascii="Times New Roman" w:eastAsia="Times New Roman" w:hAnsi="Times New Roman" w:cs="Times New Roman"/>
-          <w:i/>
-          <w:iCs/>
-          <w:sz w:val="28"/>
-          <w:szCs w:val="28"/>
-          <w:lang w:eastAsia="ru-RU"/>
-        </w:rPr>
-        <w:t>message-oriented</w:t>
-      </w:r>
-      <w:proofErr w:type="spellEnd"/>
-      <w:r>
-        <w:rPr>
-          <w:rFonts w:ascii="Times New Roman" w:eastAsia="Times New Roman" w:hAnsi="Times New Roman" w:cs="Times New Roman"/>
-          <w:i/>
-          <w:iCs/>
-          <w:sz w:val="28"/>
-          <w:szCs w:val="28"/>
-          <w:lang w:eastAsia="ru-RU"/>
-        </w:rPr>
-        <w:t xml:space="preserve"> </w:t>
-      </w:r>
-      <w:proofErr w:type="spellStart"/>
-      <w:r>
-        <w:rPr>
-          <w:rFonts w:ascii="Times New Roman" w:eastAsia="Times New Roman" w:hAnsi="Times New Roman" w:cs="Times New Roman"/>
-          <w:i/>
-          <w:iCs/>
-          <w:sz w:val="28"/>
-          <w:szCs w:val="28"/>
-          <w:lang w:eastAsia="ru-RU"/>
-        </w:rPr>
-        <w:t>middleware</w:t>
-      </w:r>
-      <w:proofErr w:type="spellEnd"/>
-      <w:r>
-        <w:rPr>
-          <w:rFonts w:ascii="Times New Roman" w:eastAsia="Times New Roman" w:hAnsi="Times New Roman" w:cs="Times New Roman"/>
-          <w:sz w:val="28"/>
-          <w:szCs w:val="28"/>
-          <w:lang w:eastAsia="ru-RU"/>
+          <w:lang w:val="en-US" w:eastAsia="ru-RU"/>
+        </w:rPr>
+        <w:t>MOM — message-oriented middleware</w:t>
+      </w:r>
+      <w:r>
+        <w:rPr>
+          <w:rFonts w:ascii="Times New Roman" w:eastAsia="Times New Roman" w:hAnsi="Times New Roman" w:cs="Times New Roman"/>
+          <w:sz w:val="28"/>
+          <w:szCs w:val="28"/>
+          <w:lang w:val="en-US" w:eastAsia="ru-RU"/>
         </w:rPr>
         <w:t>)</w:t>
       </w:r>
@@ -3889,6 +4418,7 @@
   <w:style w:type="character" w:default="1" w:styleId="a0">
     <w:name w:val="Default Paragraph Font"/>
     <w:uiPriority w:val="1"/>
+    <w:semiHidden/>
     <w:unhideWhenUsed/>
   </w:style>
   <w:style w:type="table" w:default="1" w:styleId="a1">

</xml_diff>